<commit_message>
Updated the engine to Nails latest push and got beck to where I was beore, Added sounds with dources in the word doc but getting build error that I'll look into tomorrow.
</commit_message>
<xml_diff>
--- a/GDGame/3D Game Engine Design Document.docx
+++ b/GDGame/3D Game Engine Design Document.docx
@@ -279,6 +279,32 @@
           <w:sz w:val="26"/>
           <w:shd w:fill="auto" w:val="clear"/>
         </w:rPr>
+        <w:t xml:space="preserve">by timgormly</w:t>
+      </w:r>
+    </w:p>
+    <w:p>
+      <w:pPr>
+        <w:spacing w:before="0" w:after="0" w:line="276"/>
+        <w:ind w:right="0" w:left="0" w:firstLine="0"/>
+        <w:jc w:val="left"/>
+        <w:rPr>
+          <w:rFonts w:ascii="Ubuntu" w:hAnsi="Ubuntu" w:cs="Ubuntu" w:eastAsia="Ubuntu"/>
+          <w:color w:val="auto"/>
+          <w:spacing w:val="0"/>
+          <w:position w:val="0"/>
+          <w:sz w:val="26"/>
+          <w:shd w:fill="auto" w:val="clear"/>
+        </w:rPr>
+      </w:pPr>
+      <w:r>
+        <w:rPr>
+          <w:rFonts w:ascii="Ubuntu" w:hAnsi="Ubuntu" w:cs="Ubuntu" w:eastAsia="Ubuntu"/>
+          <w:color w:val="auto"/>
+          <w:spacing w:val="0"/>
+          <w:position w:val="0"/>
+          <w:sz w:val="26"/>
+          <w:shd w:fill="auto" w:val="clear"/>
+        </w:rPr>
         <w:t xml:space="preserve">Jumping </w:t>
       </w:r>
       <w:hyperlink xmlns:r="http://schemas.openxmlformats.org/officeDocument/2006/relationships" r:id="docRId1">
@@ -319,6 +345,32 @@
           <w:sz w:val="26"/>
           <w:shd w:fill="auto" w:val="clear"/>
         </w:rPr>
+        <w:t xml:space="preserve">by sharesynth</w:t>
+      </w:r>
+    </w:p>
+    <w:p>
+      <w:pPr>
+        <w:spacing w:before="0" w:after="0" w:line="276"/>
+        <w:ind w:right="0" w:left="0" w:firstLine="0"/>
+        <w:jc w:val="left"/>
+        <w:rPr>
+          <w:rFonts w:ascii="Ubuntu" w:hAnsi="Ubuntu" w:cs="Ubuntu" w:eastAsia="Ubuntu"/>
+          <w:color w:val="auto"/>
+          <w:spacing w:val="0"/>
+          <w:position w:val="0"/>
+          <w:sz w:val="26"/>
+          <w:shd w:fill="auto" w:val="clear"/>
+        </w:rPr>
+      </w:pPr>
+      <w:r>
+        <w:rPr>
+          <w:rFonts w:ascii="Ubuntu" w:hAnsi="Ubuntu" w:cs="Ubuntu" w:eastAsia="Ubuntu"/>
+          <w:color w:val="auto"/>
+          <w:spacing w:val="0"/>
+          <w:position w:val="0"/>
+          <w:sz w:val="26"/>
+          <w:shd w:fill="auto" w:val="clear"/>
+        </w:rPr>
         <w:t xml:space="preserve">Dying </w:t>
       </w:r>
       <w:hyperlink xmlns:r="http://schemas.openxmlformats.org/officeDocument/2006/relationships" r:id="docRId2">
@@ -359,6 +411,32 @@
           <w:sz w:val="26"/>
           <w:shd w:fill="auto" w:val="clear"/>
         </w:rPr>
+        <w:t xml:space="preserve">by Mrthenoronha</w:t>
+      </w:r>
+    </w:p>
+    <w:p>
+      <w:pPr>
+        <w:spacing w:before="0" w:after="0" w:line="276"/>
+        <w:ind w:right="0" w:left="0" w:firstLine="0"/>
+        <w:jc w:val="left"/>
+        <w:rPr>
+          <w:rFonts w:ascii="Ubuntu" w:hAnsi="Ubuntu" w:cs="Ubuntu" w:eastAsia="Ubuntu"/>
+          <w:color w:val="auto"/>
+          <w:spacing w:val="0"/>
+          <w:position w:val="0"/>
+          <w:sz w:val="26"/>
+          <w:shd w:fill="auto" w:val="clear"/>
+        </w:rPr>
+      </w:pPr>
+      <w:r>
+        <w:rPr>
+          <w:rFonts w:ascii="Ubuntu" w:hAnsi="Ubuntu" w:cs="Ubuntu" w:eastAsia="Ubuntu"/>
+          <w:color w:val="auto"/>
+          <w:spacing w:val="0"/>
+          <w:position w:val="0"/>
+          <w:sz w:val="26"/>
+          <w:shd w:fill="auto" w:val="clear"/>
+        </w:rPr>
         <w:t xml:space="preserve">non-diagetic sound: victory/loss jingle </w:t>
       </w:r>
       <w:hyperlink xmlns:r="http://schemas.openxmlformats.org/officeDocument/2006/relationships" r:id="docRId3">
@@ -390,6 +468,32 @@
           <w:shd w:fill="auto" w:val="clear"/>
         </w:rPr>
       </w:pPr>
+      <w:r>
+        <w:rPr>
+          <w:rFonts w:ascii="Ubuntu" w:hAnsi="Ubuntu" w:cs="Ubuntu" w:eastAsia="Ubuntu"/>
+          <w:color w:val="auto"/>
+          <w:spacing w:val="0"/>
+          <w:position w:val="0"/>
+          <w:sz w:val="26"/>
+          <w:shd w:fill="auto" w:val="clear"/>
+        </w:rPr>
+        <w:t xml:space="preserve">by LittleRobotSoundFactory</w:t>
+      </w:r>
+    </w:p>
+    <w:p>
+      <w:pPr>
+        <w:spacing w:before="0" w:after="0" w:line="276"/>
+        <w:ind w:right="0" w:left="0" w:firstLine="0"/>
+        <w:jc w:val="left"/>
+        <w:rPr>
+          <w:rFonts w:ascii="Ubuntu" w:hAnsi="Ubuntu" w:cs="Ubuntu" w:eastAsia="Ubuntu"/>
+          <w:color w:val="auto"/>
+          <w:spacing w:val="0"/>
+          <w:position w:val="0"/>
+          <w:sz w:val="26"/>
+          <w:shd w:fill="auto" w:val="clear"/>
+        </w:rPr>
+      </w:pPr>
       <w:hyperlink xmlns:r="http://schemas.openxmlformats.org/officeDocument/2006/relationships" r:id="docRId4">
         <w:r>
           <w:rPr>
@@ -405,6 +509,32 @@
         </w:r>
       </w:hyperlink>
     </w:p>
+    <w:p>
+      <w:pPr>
+        <w:spacing w:before="0" w:after="0" w:line="276"/>
+        <w:ind w:right="0" w:left="0" w:firstLine="0"/>
+        <w:jc w:val="left"/>
+        <w:rPr>
+          <w:rFonts w:ascii="Ubuntu" w:hAnsi="Ubuntu" w:cs="Ubuntu" w:eastAsia="Ubuntu"/>
+          <w:color w:val="auto"/>
+          <w:spacing w:val="0"/>
+          <w:position w:val="0"/>
+          <w:sz w:val="26"/>
+          <w:shd w:fill="auto" w:val="clear"/>
+        </w:rPr>
+      </w:pPr>
+      <w:r>
+        <w:rPr>
+          <w:rFonts w:ascii="Ubuntu" w:hAnsi="Ubuntu" w:cs="Ubuntu" w:eastAsia="Ubuntu"/>
+          <w:color w:val="auto"/>
+          <w:spacing w:val="0"/>
+          <w:position w:val="0"/>
+          <w:sz w:val="26"/>
+          <w:shd w:fill="auto" w:val="clear"/>
+        </w:rPr>
+        <w:t xml:space="preserve">by LittleRobotSoundFactory</w:t>
+      </w:r>
+    </w:p>
   </w:body>
 </w:document>
 </file>

</xml_diff>